<commit_message>
Change m/z for tosilates ephyr.
</commit_message>
<xml_diff>
--- a/Article-AlChE-Diazo-Calorim-rus.docx
+++ b/Article-AlChE-Diazo-Calorim-rus.docx
@@ -17898,7 +17898,25 @@
           <w:color w:val="000000"/>
           <w:highlight w:val="yellow"/>
         </w:rPr>
-        <w:t>4-nitrophenyl 4-methylbenzenesulfonate m/z=??? присутствует на хроматограмме LC-MS ESI в отрицательном режиме ионизации</w:t>
+        <w:t>4-nitrophenyl 4-methylbenzenesulfonate m/z=</w:t>
+      </w:r>
+      <w:r>
+        <w:rPr>
+          <w:b w:val="false"/>
+          <w:bCs w:val="false"/>
+          <w:color w:val="000000"/>
+          <w:highlight w:val="yellow"/>
+        </w:rPr>
+        <w:t>292.1</w:t>
+      </w:r>
+      <w:r>
+        <w:rPr>
+          <w:b w:val="false"/>
+          <w:bCs w:val="false"/>
+          <w:color w:val="000000"/>
+          <w:highlight w:val="yellow"/>
+        </w:rPr>
+        <w:t xml:space="preserve"> присутствует на хроматограмме LC-MS ESI в отрицательном режиме ионизации</w:t>
       </w:r>
       <w:r>
         <w:rPr>
@@ -18067,6 +18085,7 @@
       <w:pPr>
         <w:pStyle w:val="Normal"/>
         <w:rPr>
+          <w:color w:val="000000"/>
           <w:highlight w:val="yellow"/>
         </w:rPr>
       </w:pPr>
@@ -18083,6 +18102,26 @@
         <w:pStyle w:val="Normal"/>
         <w:jc w:val="right"/>
         <w:rPr>
+          <w:color w:val="000000"/>
+          <w:highlight w:val="yellow"/>
+        </w:rPr>
+      </w:pPr>
+      <w:r>
+        <w:rPr>
+          <w:color w:val="000000"/>
+          <w:highlight w:val="yellow"/>
+        </w:rPr>
+      </w:r>
+      <w:r>
+        <w:br w:type="page"/>
+      </w:r>
+    </w:p>
+    <w:p>
+      <w:pPr>
+        <w:pStyle w:val="Normal"/>
+        <w:jc w:val="right"/>
+        <w:rPr>
+          <w:color w:val="000000"/>
           <w:highlight w:val="yellow"/>
         </w:rPr>
       </w:pPr>
@@ -18143,10 +18182,10 @@
         </w:tblCellMar>
       </w:tblPr>
       <w:tblGrid>
-        <w:gridCol w:w="2667"/>
+        <w:gridCol w:w="2666"/>
         <w:gridCol w:w="1866"/>
         <w:gridCol w:w="1760"/>
-        <w:gridCol w:w="3345"/>
+        <w:gridCol w:w="3346"/>
       </w:tblGrid>
       <w:tr>
         <w:trPr>
@@ -18155,7 +18194,7 @@
         </w:trPr>
         <w:tc>
           <w:tcPr>
-            <w:tcW w:w="2667" w:type="dxa"/>
+            <w:tcW w:w="2666" w:type="dxa"/>
             <w:tcBorders>
               <w:top w:val="single" w:sz="2" w:space="0" w:color="000000"/>
               <w:left w:val="single" w:sz="2" w:space="0" w:color="000000"/>
@@ -18286,7 +18325,7 @@
         </w:tc>
         <w:tc>
           <w:tcPr>
-            <w:tcW w:w="3345" w:type="dxa"/>
+            <w:tcW w:w="3346" w:type="dxa"/>
             <w:tcBorders>
               <w:top w:val="single" w:sz="2" w:space="0" w:color="000000"/>
               <w:left w:val="single" w:sz="2" w:space="0" w:color="000000"/>
@@ -18332,7 +18371,7 @@
         </w:trPr>
         <w:tc>
           <w:tcPr>
-            <w:tcW w:w="2667" w:type="dxa"/>
+            <w:tcW w:w="2666" w:type="dxa"/>
             <w:vMerge w:val="restart"/>
             <w:tcBorders>
               <w:left w:val="single" w:sz="2" w:space="0" w:color="000000"/>
@@ -18765,7 +18804,7 @@
         </w:tc>
         <w:tc>
           <w:tcPr>
-            <w:tcW w:w="3345" w:type="dxa"/>
+            <w:tcW w:w="3346" w:type="dxa"/>
             <w:tcBorders>
               <w:left w:val="single" w:sz="2" w:space="0" w:color="000000"/>
               <w:bottom w:val="single" w:sz="2" w:space="0" w:color="000000"/>
@@ -18918,12 +18957,18 @@
                 <w:color w:val="000000"/>
                 <w:position w:val="0"/>
                 <w:sz w:val="24"/>
+                <w:highlight w:val="yellow"/>
                 <w:vertAlign w:val="baseline"/>
-              </w:rPr>
-            </w:pPr>
-            <w:r>
-              <w:rPr>
-                <w:highlight w:val="yellow"/>
+                <w:lang w:val="en-US" w:eastAsia="zh-CN" w:bidi="hi-IN"/>
+              </w:rPr>
+            </w:pPr>
+            <w:r>
+              <w:rPr>
+                <w:color w:val="000000"/>
+                <w:position w:val="0"/>
+                <w:sz w:val="24"/>
+                <w:highlight w:val="yellow"/>
+                <w:vertAlign w:val="baseline"/>
                 <w:lang w:val="en-US" w:eastAsia="zh-CN" w:bidi="hi-IN"/>
               </w:rPr>
             </w:r>
@@ -19021,12 +19066,18 @@
                 <w:color w:val="000000"/>
                 <w:position w:val="0"/>
                 <w:sz w:val="24"/>
+                <w:highlight w:val="yellow"/>
                 <w:vertAlign w:val="baseline"/>
-              </w:rPr>
-            </w:pPr>
-            <w:r>
-              <w:rPr>
-                <w:highlight w:val="yellow"/>
+                <w:lang w:val="en-US" w:eastAsia="zh-CN" w:bidi="hi-IN"/>
+              </w:rPr>
+            </w:pPr>
+            <w:r>
+              <w:rPr>
+                <w:color w:val="000000"/>
+                <w:position w:val="0"/>
+                <w:sz w:val="24"/>
+                <w:highlight w:val="yellow"/>
+                <w:vertAlign w:val="baseline"/>
                 <w:lang w:val="en-US" w:eastAsia="zh-CN" w:bidi="hi-IN"/>
               </w:rPr>
             </w:r>
@@ -19041,12 +19092,18 @@
                 <w:color w:val="000000"/>
                 <w:position w:val="0"/>
                 <w:sz w:val="24"/>
+                <w:highlight w:val="yellow"/>
                 <w:vertAlign w:val="baseline"/>
-              </w:rPr>
-            </w:pPr>
-            <w:r>
-              <w:rPr>
-                <w:highlight w:val="yellow"/>
+                <w:lang w:val="en-US" w:eastAsia="zh-CN" w:bidi="hi-IN"/>
+              </w:rPr>
+            </w:pPr>
+            <w:r>
+              <w:rPr>
+                <w:color w:val="000000"/>
+                <w:position w:val="0"/>
+                <w:sz w:val="24"/>
+                <w:highlight w:val="yellow"/>
+                <w:vertAlign w:val="baseline"/>
                 <w:lang w:val="en-US" w:eastAsia="zh-CN" w:bidi="hi-IN"/>
               </w:rPr>
             </w:r>
@@ -19061,12 +19118,18 @@
                 <w:color w:val="000000"/>
                 <w:position w:val="0"/>
                 <w:sz w:val="24"/>
+                <w:highlight w:val="yellow"/>
                 <w:vertAlign w:val="baseline"/>
-              </w:rPr>
-            </w:pPr>
-            <w:r>
-              <w:rPr>
-                <w:highlight w:val="yellow"/>
+                <w:lang w:val="en-US" w:eastAsia="zh-CN" w:bidi="hi-IN"/>
+              </w:rPr>
+            </w:pPr>
+            <w:r>
+              <w:rPr>
+                <w:color w:val="000000"/>
+                <w:position w:val="0"/>
+                <w:sz w:val="24"/>
+                <w:highlight w:val="yellow"/>
+                <w:vertAlign w:val="baseline"/>
                 <w:lang w:val="en-US" w:eastAsia="zh-CN" w:bidi="hi-IN"/>
               </w:rPr>
             </w:r>
@@ -19189,7 +19252,11 @@
                 <w:i/>
                 <w:i/>
                 <w:iCs/>
-                <w:highlight w:val="yellow"/>
+                <w:color w:val="000000"/>
+                <w:position w:val="0"/>
+                <w:sz w:val="24"/>
+                <w:highlight w:val="yellow"/>
+                <w:vertAlign w:val="baseline"/>
                 <w:lang w:val="en-US" w:eastAsia="zh-CN" w:bidi="hi-IN"/>
               </w:rPr>
             </w:pPr>
@@ -19219,12 +19286,18 @@
                 <w:color w:val="000000"/>
                 <w:position w:val="0"/>
                 <w:sz w:val="24"/>
+                <w:highlight w:val="yellow"/>
                 <w:vertAlign w:val="baseline"/>
-              </w:rPr>
-            </w:pPr>
-            <w:r>
-              <w:rPr>
-                <w:highlight w:val="yellow"/>
+                <w:lang w:val="en-US" w:eastAsia="zh-CN" w:bidi="hi-IN"/>
+              </w:rPr>
+            </w:pPr>
+            <w:r>
+              <w:rPr>
+                <w:color w:val="000000"/>
+                <w:position w:val="0"/>
+                <w:sz w:val="24"/>
+                <w:highlight w:val="yellow"/>
+                <w:vertAlign w:val="baseline"/>
                 <w:lang w:val="en-US" w:eastAsia="zh-CN" w:bidi="hi-IN"/>
               </w:rPr>
             </w:r>
@@ -19342,7 +19415,7 @@
         </w:trPr>
         <w:tc>
           <w:tcPr>
-            <w:tcW w:w="2667" w:type="dxa"/>
+            <w:tcW w:w="2666" w:type="dxa"/>
             <w:vMerge w:val="continue"/>
             <w:tcBorders>
               <w:left w:val="single" w:sz="2" w:space="0" w:color="000000"/>
@@ -19356,17 +19429,11 @@
           </w:tcPr>
           <w:p>
             <w:pPr>
-              <w:pStyle w:val="Style22"/>
-              <w:ind w:left="0" w:right="0" w:hanging="0"/>
-              <w:jc w:val="center"/>
-              <w:rPr>
-                <w:highlight w:val="yellow"/>
-              </w:rPr>
-            </w:pPr>
-            <w:r>
-              <w:rPr>
-                <w:highlight w:val="yellow"/>
-              </w:rPr>
+              <w:pStyle w:val="Normal"/>
+              <w:rPr/>
+            </w:pPr>
+            <w:r>
+              <w:rPr/>
             </w:r>
           </w:p>
         </w:tc>
@@ -19475,7 +19542,7 @@
         </w:tc>
         <w:tc>
           <w:tcPr>
-            <w:tcW w:w="3345" w:type="dxa"/>
+            <w:tcW w:w="3346" w:type="dxa"/>
             <w:tcBorders>
               <w:left w:val="single" w:sz="2" w:space="0" w:color="000000"/>
               <w:bottom w:val="single" w:sz="2" w:space="0" w:color="000000"/>
@@ -19601,7 +19668,7 @@
         </w:trPr>
         <w:tc>
           <w:tcPr>
-            <w:tcW w:w="2667" w:type="dxa"/>
+            <w:tcW w:w="2666" w:type="dxa"/>
             <w:vMerge w:val="continue"/>
             <w:tcBorders>
               <w:left w:val="single" w:sz="2" w:space="0" w:color="000000"/>
@@ -19615,17 +19682,11 @@
           </w:tcPr>
           <w:p>
             <w:pPr>
-              <w:pStyle w:val="Style22"/>
-              <w:ind w:left="0" w:right="0" w:hanging="0"/>
-              <w:jc w:val="center"/>
-              <w:rPr>
-                <w:highlight w:val="yellow"/>
-              </w:rPr>
-            </w:pPr>
-            <w:r>
-              <w:rPr>
-                <w:highlight w:val="yellow"/>
-              </w:rPr>
+              <w:pStyle w:val="Normal"/>
+              <w:rPr/>
+            </w:pPr>
+            <w:r>
+              <w:rPr/>
             </w:r>
           </w:p>
         </w:tc>
@@ -19790,7 +19851,7 @@
         </w:tc>
         <w:tc>
           <w:tcPr>
-            <w:tcW w:w="3345" w:type="dxa"/>
+            <w:tcW w:w="3346" w:type="dxa"/>
             <w:tcBorders>
               <w:left w:val="single" w:sz="2" w:space="0" w:color="000000"/>
               <w:bottom w:val="single" w:sz="2" w:space="0" w:color="000000"/>
@@ -19918,12 +19979,18 @@
                 <w:color w:val="000000"/>
                 <w:position w:val="0"/>
                 <w:sz w:val="24"/>
+                <w:highlight w:val="yellow"/>
                 <w:vertAlign w:val="baseline"/>
-              </w:rPr>
-            </w:pPr>
-            <w:r>
-              <w:rPr>
-                <w:highlight w:val="yellow"/>
+                <w:lang w:val="en-US" w:eastAsia="zh-CN" w:bidi="hi-IN"/>
+              </w:rPr>
+            </w:pPr>
+            <w:r>
+              <w:rPr>
+                <w:color w:val="000000"/>
+                <w:position w:val="0"/>
+                <w:sz w:val="24"/>
+                <w:highlight w:val="yellow"/>
+                <w:vertAlign w:val="baseline"/>
                 <w:lang w:val="en-US" w:eastAsia="zh-CN" w:bidi="hi-IN"/>
               </w:rPr>
             </w:r>
@@ -19938,12 +20005,18 @@
                 <w:color w:val="000000"/>
                 <w:position w:val="0"/>
                 <w:sz w:val="24"/>
+                <w:highlight w:val="yellow"/>
                 <w:vertAlign w:val="baseline"/>
-              </w:rPr>
-            </w:pPr>
-            <w:r>
-              <w:rPr>
-                <w:highlight w:val="yellow"/>
+                <w:lang w:val="en-US" w:eastAsia="zh-CN" w:bidi="hi-IN"/>
+              </w:rPr>
+            </w:pPr>
+            <w:r>
+              <w:rPr>
+                <w:color w:val="000000"/>
+                <w:position w:val="0"/>
+                <w:sz w:val="24"/>
+                <w:highlight w:val="yellow"/>
+                <w:vertAlign w:val="baseline"/>
                 <w:lang w:val="en-US" w:eastAsia="zh-CN" w:bidi="hi-IN"/>
               </w:rPr>
             </w:r>
@@ -20063,12 +20136,18 @@
                 <w:color w:val="000000"/>
                 <w:position w:val="0"/>
                 <w:sz w:val="24"/>
+                <w:highlight w:val="yellow"/>
                 <w:vertAlign w:val="baseline"/>
-              </w:rPr>
-            </w:pPr>
-            <w:r>
-              <w:rPr>
-                <w:highlight w:val="yellow"/>
+                <w:lang w:val="en-US" w:eastAsia="zh-CN" w:bidi="hi-IN"/>
+              </w:rPr>
+            </w:pPr>
+            <w:r>
+              <w:rPr>
+                <w:color w:val="000000"/>
+                <w:position w:val="0"/>
+                <w:sz w:val="24"/>
+                <w:highlight w:val="yellow"/>
+                <w:vertAlign w:val="baseline"/>
                 <w:lang w:val="en-US" w:eastAsia="zh-CN" w:bidi="hi-IN"/>
               </w:rPr>
             </w:r>
@@ -20115,12 +20194,18 @@
                 <w:color w:val="000000"/>
                 <w:position w:val="0"/>
                 <w:sz w:val="24"/>
+                <w:highlight w:val="yellow"/>
                 <w:vertAlign w:val="baseline"/>
-              </w:rPr>
-            </w:pPr>
-            <w:r>
-              <w:rPr>
-                <w:highlight w:val="yellow"/>
+                <w:lang w:val="en-US" w:eastAsia="zh-CN" w:bidi="hi-IN"/>
+              </w:rPr>
+            </w:pPr>
+            <w:r>
+              <w:rPr>
+                <w:color w:val="000000"/>
+                <w:position w:val="0"/>
+                <w:sz w:val="24"/>
+                <w:highlight w:val="yellow"/>
+                <w:vertAlign w:val="baseline"/>
                 <w:lang w:val="en-US" w:eastAsia="zh-CN" w:bidi="hi-IN"/>
               </w:rPr>
             </w:r>
@@ -20133,7 +20218,7 @@
         </w:trPr>
         <w:tc>
           <w:tcPr>
-            <w:tcW w:w="2667" w:type="dxa"/>
+            <w:tcW w:w="2666" w:type="dxa"/>
             <w:vMerge w:val="restart"/>
             <w:tcBorders>
               <w:left w:val="single" w:sz="2" w:space="0" w:color="000000"/>
@@ -20393,7 +20478,7 @@
         </w:tc>
         <w:tc>
           <w:tcPr>
-            <w:tcW w:w="3345" w:type="dxa"/>
+            <w:tcW w:w="3346" w:type="dxa"/>
             <w:tcBorders>
               <w:left w:val="single" w:sz="2" w:space="0" w:color="000000"/>
               <w:bottom w:val="single" w:sz="2" w:space="0" w:color="000000"/>
@@ -20589,12 +20674,18 @@
                 <w:color w:val="000000"/>
                 <w:position w:val="0"/>
                 <w:sz w:val="24"/>
+                <w:highlight w:val="yellow"/>
                 <w:vertAlign w:val="baseline"/>
-              </w:rPr>
-            </w:pPr>
-            <w:r>
-              <w:rPr>
-                <w:highlight w:val="yellow"/>
+                <w:lang w:val="en-US" w:eastAsia="zh-CN" w:bidi="hi-IN"/>
+              </w:rPr>
+            </w:pPr>
+            <w:r>
+              <w:rPr>
+                <w:color w:val="000000"/>
+                <w:position w:val="0"/>
+                <w:sz w:val="24"/>
+                <w:highlight w:val="yellow"/>
+                <w:vertAlign w:val="baseline"/>
                 <w:lang w:val="en-US" w:eastAsia="zh-CN" w:bidi="hi-IN"/>
               </w:rPr>
             </w:r>
@@ -20607,7 +20698,7 @@
         </w:trPr>
         <w:tc>
           <w:tcPr>
-            <w:tcW w:w="2667" w:type="dxa"/>
+            <w:tcW w:w="2666" w:type="dxa"/>
             <w:vMerge w:val="continue"/>
             <w:tcBorders>
               <w:left w:val="single" w:sz="2" w:space="0" w:color="000000"/>
@@ -20621,17 +20712,11 @@
           </w:tcPr>
           <w:p>
             <w:pPr>
-              <w:pStyle w:val="Style22"/>
-              <w:ind w:left="0" w:right="0" w:hanging="0"/>
-              <w:jc w:val="center"/>
-              <w:rPr>
-                <w:highlight w:val="yellow"/>
-              </w:rPr>
-            </w:pPr>
-            <w:r>
-              <w:rPr>
-                <w:highlight w:val="yellow"/>
-              </w:rPr>
+              <w:pStyle w:val="Normal"/>
+              <w:rPr/>
+            </w:pPr>
+            <w:r>
+              <w:rPr/>
             </w:r>
           </w:p>
         </w:tc>
@@ -20703,7 +20788,7 @@
         </w:tc>
         <w:tc>
           <w:tcPr>
-            <w:tcW w:w="3345" w:type="dxa"/>
+            <w:tcW w:w="3346" w:type="dxa"/>
             <w:tcBorders>
               <w:left w:val="single" w:sz="2" w:space="0" w:color="000000"/>
               <w:bottom w:val="single" w:sz="2" w:space="0" w:color="000000"/>
@@ -20742,7 +20827,7 @@
         </w:trPr>
         <w:tc>
           <w:tcPr>
-            <w:tcW w:w="2667" w:type="dxa"/>
+            <w:tcW w:w="2666" w:type="dxa"/>
             <w:vMerge w:val="continue"/>
             <w:tcBorders>
               <w:left w:val="single" w:sz="2" w:space="0" w:color="000000"/>
@@ -20756,17 +20841,11 @@
           </w:tcPr>
           <w:p>
             <w:pPr>
-              <w:pStyle w:val="Style22"/>
-              <w:ind w:left="0" w:right="0" w:hanging="0"/>
-              <w:jc w:val="center"/>
-              <w:rPr>
-                <w:highlight w:val="yellow"/>
-              </w:rPr>
-            </w:pPr>
-            <w:r>
-              <w:rPr>
-                <w:highlight w:val="yellow"/>
-              </w:rPr>
+              <w:pStyle w:val="Normal"/>
+              <w:rPr/>
+            </w:pPr>
+            <w:r>
+              <w:rPr/>
             </w:r>
           </w:p>
         </w:tc>
@@ -20913,7 +20992,7 @@
         </w:tc>
         <w:tc>
           <w:tcPr>
-            <w:tcW w:w="3345" w:type="dxa"/>
+            <w:tcW w:w="3346" w:type="dxa"/>
             <w:tcBorders>
               <w:left w:val="single" w:sz="2" w:space="0" w:color="000000"/>
               <w:bottom w:val="single" w:sz="2" w:space="0" w:color="000000"/>
@@ -21041,12 +21120,18 @@
                 <w:color w:val="000000"/>
                 <w:position w:val="0"/>
                 <w:sz w:val="24"/>
+                <w:highlight w:val="yellow"/>
                 <w:vertAlign w:val="baseline"/>
-              </w:rPr>
-            </w:pPr>
-            <w:r>
-              <w:rPr>
-                <w:highlight w:val="yellow"/>
+                <w:lang w:val="en-US" w:eastAsia="zh-CN" w:bidi="hi-IN"/>
+              </w:rPr>
+            </w:pPr>
+            <w:r>
+              <w:rPr>
+                <w:color w:val="000000"/>
+                <w:position w:val="0"/>
+                <w:sz w:val="24"/>
+                <w:highlight w:val="yellow"/>
+                <w:vertAlign w:val="baseline"/>
                 <w:lang w:val="en-US" w:eastAsia="zh-CN" w:bidi="hi-IN"/>
               </w:rPr>
             </w:r>
@@ -21123,10 +21208,16 @@
               <w:jc w:val="center"/>
               <w:rPr>
                 <w:color w:val="000000"/>
-              </w:rPr>
-            </w:pPr>
-            <w:r>
-              <w:rPr>
+                <w:position w:val="0"/>
+                <w:sz w:val="24"/>
+                <w:highlight w:val="yellow"/>
+                <w:vertAlign w:val="baseline"/>
+                <w:lang w:val="en-US" w:eastAsia="zh-CN" w:bidi="hi-IN"/>
+              </w:rPr>
+            </w:pPr>
+            <w:r>
+              <w:rPr>
+                <w:color w:val="000000"/>
                 <w:position w:val="0"/>
                 <w:sz w:val="24"/>
                 <w:highlight w:val="yellow"/>
@@ -21143,7 +21234,7 @@
         </w:trPr>
         <w:tc>
           <w:tcPr>
-            <w:tcW w:w="2667" w:type="dxa"/>
+            <w:tcW w:w="2666" w:type="dxa"/>
             <w:vMerge w:val="restart"/>
             <w:tcBorders>
               <w:left w:val="single" w:sz="2" w:space="0" w:color="000000"/>
@@ -21366,7 +21457,7 @@
         </w:tc>
         <w:tc>
           <w:tcPr>
-            <w:tcW w:w="3345" w:type="dxa"/>
+            <w:tcW w:w="3346" w:type="dxa"/>
             <w:tcBorders>
               <w:left w:val="single" w:sz="2" w:space="0" w:color="000000"/>
               <w:bottom w:val="single" w:sz="2" w:space="0" w:color="000000"/>
@@ -21405,7 +21496,7 @@
         </w:trPr>
         <w:tc>
           <w:tcPr>
-            <w:tcW w:w="2667" w:type="dxa"/>
+            <w:tcW w:w="2666" w:type="dxa"/>
             <w:vMerge w:val="continue"/>
             <w:tcBorders>
               <w:left w:val="single" w:sz="2" w:space="0" w:color="000000"/>
@@ -21419,17 +21510,11 @@
           </w:tcPr>
           <w:p>
             <w:pPr>
-              <w:pStyle w:val="Style22"/>
-              <w:ind w:left="0" w:right="0" w:hanging="0"/>
-              <w:jc w:val="center"/>
-              <w:rPr>
-                <w:highlight w:val="yellow"/>
-              </w:rPr>
-            </w:pPr>
-            <w:r>
-              <w:rPr>
-                <w:highlight w:val="yellow"/>
-              </w:rPr>
+              <w:pStyle w:val="Normal"/>
+              <w:rPr/>
+            </w:pPr>
+            <w:r>
+              <w:rPr/>
             </w:r>
           </w:p>
         </w:tc>
@@ -21501,7 +21586,7 @@
         </w:tc>
         <w:tc>
           <w:tcPr>
-            <w:tcW w:w="3345" w:type="dxa"/>
+            <w:tcW w:w="3346" w:type="dxa"/>
             <w:tcBorders>
               <w:left w:val="single" w:sz="2" w:space="0" w:color="000000"/>
               <w:bottom w:val="single" w:sz="2" w:space="0" w:color="000000"/>
@@ -21540,7 +21625,7 @@
         </w:trPr>
         <w:tc>
           <w:tcPr>
-            <w:tcW w:w="2667" w:type="dxa"/>
+            <w:tcW w:w="2666" w:type="dxa"/>
             <w:vMerge w:val="continue"/>
             <w:tcBorders>
               <w:left w:val="single" w:sz="2" w:space="0" w:color="000000"/>
@@ -21554,17 +21639,11 @@
           </w:tcPr>
           <w:p>
             <w:pPr>
-              <w:pStyle w:val="Style22"/>
-              <w:ind w:left="0" w:right="0" w:hanging="0"/>
-              <w:jc w:val="center"/>
-              <w:rPr>
-                <w:highlight w:val="yellow"/>
-              </w:rPr>
-            </w:pPr>
-            <w:r>
-              <w:rPr>
-                <w:highlight w:val="yellow"/>
-              </w:rPr>
+              <w:pStyle w:val="Normal"/>
+              <w:rPr/>
+            </w:pPr>
+            <w:r>
+              <w:rPr/>
             </w:r>
           </w:p>
         </w:tc>
@@ -21723,7 +21802,7 @@
         </w:tc>
         <w:tc>
           <w:tcPr>
-            <w:tcW w:w="3345" w:type="dxa"/>
+            <w:tcW w:w="3346" w:type="dxa"/>
             <w:tcBorders>
               <w:left w:val="single" w:sz="2" w:space="0" w:color="000000"/>
               <w:bottom w:val="single" w:sz="2" w:space="0" w:color="000000"/>
@@ -21808,10 +21887,16 @@
               <w:jc w:val="center"/>
               <w:rPr>
                 <w:color w:val="000000"/>
-              </w:rPr>
-            </w:pPr>
-            <w:r>
-              <w:rPr>
+                <w:position w:val="0"/>
+                <w:sz w:val="24"/>
+                <w:highlight w:val="yellow"/>
+                <w:vertAlign w:val="baseline"/>
+                <w:lang w:val="en-US" w:eastAsia="zh-CN" w:bidi="hi-IN"/>
+              </w:rPr>
+            </w:pPr>
+            <w:r>
+              <w:rPr>
+                <w:color w:val="000000"/>
                 <w:position w:val="0"/>
                 <w:sz w:val="24"/>
                 <w:highlight w:val="yellow"/>
@@ -21828,7 +21913,7 @@
         </w:trPr>
         <w:tc>
           <w:tcPr>
-            <w:tcW w:w="2667" w:type="dxa"/>
+            <w:tcW w:w="2666" w:type="dxa"/>
             <w:vMerge w:val="restart"/>
             <w:tcBorders>
               <w:left w:val="single" w:sz="2" w:space="0" w:color="000000"/>
@@ -22167,7 +22252,7 @@
         </w:tc>
         <w:tc>
           <w:tcPr>
-            <w:tcW w:w="3345" w:type="dxa"/>
+            <w:tcW w:w="3346" w:type="dxa"/>
             <w:tcBorders>
               <w:left w:val="single" w:sz="2" w:space="0" w:color="000000"/>
               <w:bottom w:val="single" w:sz="2" w:space="0" w:color="000000"/>
@@ -22206,7 +22291,7 @@
         </w:trPr>
         <w:tc>
           <w:tcPr>
-            <w:tcW w:w="2667" w:type="dxa"/>
+            <w:tcW w:w="2666" w:type="dxa"/>
             <w:vMerge w:val="continue"/>
             <w:tcBorders>
               <w:left w:val="single" w:sz="2" w:space="0" w:color="000000"/>
@@ -22220,17 +22305,11 @@
           </w:tcPr>
           <w:p>
             <w:pPr>
-              <w:pStyle w:val="Style22"/>
-              <w:ind w:left="0" w:right="0" w:hanging="0"/>
-              <w:jc w:val="center"/>
-              <w:rPr>
-                <w:highlight w:val="yellow"/>
-              </w:rPr>
-            </w:pPr>
-            <w:r>
-              <w:rPr>
-                <w:highlight w:val="yellow"/>
-              </w:rPr>
+              <w:pStyle w:val="Normal"/>
+              <w:rPr/>
+            </w:pPr>
+            <w:r>
+              <w:rPr/>
             </w:r>
           </w:p>
         </w:tc>
@@ -22302,7 +22381,7 @@
         </w:tc>
         <w:tc>
           <w:tcPr>
-            <w:tcW w:w="3345" w:type="dxa"/>
+            <w:tcW w:w="3346" w:type="dxa"/>
             <w:tcBorders>
               <w:left w:val="single" w:sz="2" w:space="0" w:color="000000"/>
               <w:bottom w:val="single" w:sz="2" w:space="0" w:color="000000"/>
@@ -22341,7 +22420,7 @@
         </w:trPr>
         <w:tc>
           <w:tcPr>
-            <w:tcW w:w="2667" w:type="dxa"/>
+            <w:tcW w:w="2666" w:type="dxa"/>
             <w:vMerge w:val="continue"/>
             <w:tcBorders>
               <w:left w:val="single" w:sz="2" w:space="0" w:color="000000"/>
@@ -22355,17 +22434,11 @@
           </w:tcPr>
           <w:p>
             <w:pPr>
-              <w:pStyle w:val="Style22"/>
-              <w:ind w:left="0" w:right="0" w:hanging="0"/>
-              <w:jc w:val="center"/>
-              <w:rPr>
-                <w:highlight w:val="yellow"/>
-              </w:rPr>
-            </w:pPr>
-            <w:r>
-              <w:rPr>
-                <w:highlight w:val="yellow"/>
-              </w:rPr>
+              <w:pStyle w:val="Normal"/>
+              <w:rPr/>
+            </w:pPr>
+            <w:r>
+              <w:rPr/>
             </w:r>
           </w:p>
         </w:tc>
@@ -22548,7 +22621,7 @@
         </w:tc>
         <w:tc>
           <w:tcPr>
-            <w:tcW w:w="3345" w:type="dxa"/>
+            <w:tcW w:w="3346" w:type="dxa"/>
             <w:tcBorders>
               <w:left w:val="single" w:sz="2" w:space="0" w:color="000000"/>
               <w:bottom w:val="single" w:sz="2" w:space="0" w:color="000000"/>
@@ -22746,10 +22819,16 @@
               <w:jc w:val="center"/>
               <w:rPr>
                 <w:color w:val="000000"/>
-              </w:rPr>
-            </w:pPr>
-            <w:r>
-              <w:rPr>
+                <w:position w:val="0"/>
+                <w:sz w:val="24"/>
+                <w:highlight w:val="yellow"/>
+                <w:vertAlign w:val="baseline"/>
+                <w:lang w:val="en-US" w:eastAsia="zh-CN" w:bidi="hi-IN"/>
+              </w:rPr>
+            </w:pPr>
+            <w:r>
+              <w:rPr>
+                <w:color w:val="000000"/>
                 <w:position w:val="0"/>
                 <w:sz w:val="24"/>
                 <w:highlight w:val="yellow"/>
@@ -22766,7 +22845,7 @@
         </w:trPr>
         <w:tc>
           <w:tcPr>
-            <w:tcW w:w="2667" w:type="dxa"/>
+            <w:tcW w:w="2666" w:type="dxa"/>
             <w:vMerge w:val="restart"/>
             <w:tcBorders>
               <w:left w:val="single" w:sz="2" w:space="0" w:color="000000"/>
@@ -23201,7 +23280,7 @@
         </w:tc>
         <w:tc>
           <w:tcPr>
-            <w:tcW w:w="3345" w:type="dxa"/>
+            <w:tcW w:w="3346" w:type="dxa"/>
             <w:tcBorders>
               <w:left w:val="single" w:sz="2" w:space="0" w:color="000000"/>
               <w:bottom w:val="single" w:sz="2" w:space="0" w:color="000000"/>
@@ -23461,12 +23540,6 @@
               <w:ind w:left="0" w:right="0" w:hanging="0"/>
               <w:jc w:val="center"/>
               <w:rPr>
-                <w:highlight w:val="yellow"/>
-                <w:lang w:val="en-US" w:eastAsia="zh-CN" w:bidi="hi-IN"/>
-              </w:rPr>
-            </w:pPr>
-            <w:r>
-              <w:rPr>
                 <w:color w:val="000000"/>
                 <w:position w:val="0"/>
                 <w:sz w:val="24"/>
@@ -23474,6 +23547,16 @@
                 <w:vertAlign w:val="baseline"/>
                 <w:lang w:val="en-US" w:eastAsia="zh-CN" w:bidi="hi-IN"/>
               </w:rPr>
+            </w:pPr>
+            <w:r>
+              <w:rPr>
+                <w:color w:val="000000"/>
+                <w:position w:val="0"/>
+                <w:sz w:val="24"/>
+                <w:highlight w:val="yellow"/>
+                <w:vertAlign w:val="baseline"/>
+                <w:lang w:val="en-US" w:eastAsia="zh-CN" w:bidi="hi-IN"/>
+              </w:rPr>
               <w:t xml:space="preserve">Полимерная цепочка P2 с шагом 245 </w:t>
             </w:r>
           </w:p>
@@ -23487,12 +23570,18 @@
                 <w:color w:val="000000"/>
                 <w:position w:val="0"/>
                 <w:sz w:val="24"/>
+                <w:highlight w:val="yellow"/>
                 <w:vertAlign w:val="baseline"/>
-              </w:rPr>
-            </w:pPr>
-            <w:r>
-              <w:rPr>
-                <w:highlight w:val="yellow"/>
+                <w:lang w:val="en-US" w:eastAsia="zh-CN" w:bidi="hi-IN"/>
+              </w:rPr>
+            </w:pPr>
+            <w:r>
+              <w:rPr>
+                <w:color w:val="000000"/>
+                <w:position w:val="0"/>
+                <w:sz w:val="24"/>
+                <w:highlight w:val="yellow"/>
+                <w:vertAlign w:val="baseline"/>
                 <w:lang w:val="en-US" w:eastAsia="zh-CN" w:bidi="hi-IN"/>
               </w:rPr>
             </w:r>
@@ -23504,12 +23593,6 @@
               <w:ind w:left="0" w:right="0" w:hanging="0"/>
               <w:jc w:val="center"/>
               <w:rPr>
-                <w:highlight w:val="yellow"/>
-                <w:lang w:val="en-US" w:eastAsia="zh-CN" w:bidi="hi-IN"/>
-              </w:rPr>
-            </w:pPr>
-            <w:r>
-              <w:rPr>
                 <w:color w:val="000000"/>
                 <w:position w:val="0"/>
                 <w:sz w:val="24"/>
@@ -23517,6 +23600,16 @@
                 <w:vertAlign w:val="baseline"/>
                 <w:lang w:val="en-US" w:eastAsia="zh-CN" w:bidi="hi-IN"/>
               </w:rPr>
+            </w:pPr>
+            <w:r>
+              <w:rPr>
+                <w:color w:val="000000"/>
+                <w:position w:val="0"/>
+                <w:sz w:val="24"/>
+                <w:highlight w:val="yellow"/>
+                <w:vertAlign w:val="baseline"/>
+                <w:lang w:val="en-US" w:eastAsia="zh-CN" w:bidi="hi-IN"/>
+              </w:rPr>
               <w:t>Полимерная цепочка P3 с шагом 245</w:t>
             </w:r>
           </w:p>
@@ -23530,12 +23623,18 @@
                 <w:color w:val="000000"/>
                 <w:position w:val="0"/>
                 <w:sz w:val="24"/>
+                <w:highlight w:val="yellow"/>
                 <w:vertAlign w:val="baseline"/>
-              </w:rPr>
-            </w:pPr>
-            <w:r>
-              <w:rPr>
-                <w:highlight w:val="yellow"/>
+                <w:lang w:val="en-US" w:eastAsia="zh-CN" w:bidi="hi-IN"/>
+              </w:rPr>
+            </w:pPr>
+            <w:r>
+              <w:rPr>
+                <w:color w:val="000000"/>
+                <w:position w:val="0"/>
+                <w:sz w:val="24"/>
+                <w:highlight w:val="yellow"/>
+                <w:vertAlign w:val="baseline"/>
                 <w:lang w:val="en-US" w:eastAsia="zh-CN" w:bidi="hi-IN"/>
               </w:rPr>
             </w:r>
@@ -23716,12 +23815,18 @@
                 <w:color w:val="000000"/>
                 <w:position w:val="0"/>
                 <w:sz w:val="24"/>
+                <w:highlight w:val="yellow"/>
                 <w:vertAlign w:val="baseline"/>
-              </w:rPr>
-            </w:pPr>
-            <w:r>
-              <w:rPr>
-                <w:highlight w:val="yellow"/>
+                <w:lang w:val="en-US" w:eastAsia="zh-CN" w:bidi="hi-IN"/>
+              </w:rPr>
+            </w:pPr>
+            <w:r>
+              <w:rPr>
+                <w:color w:val="000000"/>
+                <w:position w:val="0"/>
+                <w:sz w:val="24"/>
+                <w:highlight w:val="yellow"/>
+                <w:vertAlign w:val="baseline"/>
                 <w:lang w:val="en-US" w:eastAsia="zh-CN" w:bidi="hi-IN"/>
               </w:rPr>
             </w:r>
@@ -23734,7 +23839,7 @@
         </w:trPr>
         <w:tc>
           <w:tcPr>
-            <w:tcW w:w="2667" w:type="dxa"/>
+            <w:tcW w:w="2666" w:type="dxa"/>
             <w:vMerge w:val="continue"/>
             <w:tcBorders>
               <w:left w:val="single" w:sz="2" w:space="0" w:color="000000"/>
@@ -23748,17 +23853,11 @@
           </w:tcPr>
           <w:p>
             <w:pPr>
-              <w:pStyle w:val="Style22"/>
-              <w:ind w:left="0" w:right="0" w:hanging="0"/>
-              <w:jc w:val="center"/>
-              <w:rPr>
-                <w:highlight w:val="yellow"/>
-              </w:rPr>
-            </w:pPr>
-            <w:r>
-              <w:rPr>
-                <w:highlight w:val="yellow"/>
-              </w:rPr>
+              <w:pStyle w:val="Normal"/>
+              <w:rPr/>
+            </w:pPr>
+            <w:r>
+              <w:rPr/>
             </w:r>
           </w:p>
         </w:tc>
@@ -23886,7 +23985,7 @@
         </w:tc>
         <w:tc>
           <w:tcPr>
-            <w:tcW w:w="3345" w:type="dxa"/>
+            <w:tcW w:w="3346" w:type="dxa"/>
             <w:tcBorders>
               <w:left w:val="single" w:sz="2" w:space="0" w:color="000000"/>
               <w:bottom w:val="single" w:sz="2" w:space="0" w:color="000000"/>
@@ -23951,12 +24050,6 @@
               <w:ind w:left="0" w:right="0" w:hanging="0"/>
               <w:jc w:val="center"/>
               <w:rPr>
-                <w:highlight w:val="yellow"/>
-                <w:lang w:val="en-US" w:eastAsia="zh-CN" w:bidi="hi-IN"/>
-              </w:rPr>
-            </w:pPr>
-            <w:r>
-              <w:rPr>
                 <w:color w:val="000000"/>
                 <w:position w:val="0"/>
                 <w:sz w:val="24"/>
@@ -23964,6 +24057,16 @@
                 <w:vertAlign w:val="baseline"/>
                 <w:lang w:val="en-US" w:eastAsia="zh-CN" w:bidi="hi-IN"/>
               </w:rPr>
+            </w:pPr>
+            <w:r>
+              <w:rPr>
+                <w:color w:val="000000"/>
+                <w:position w:val="0"/>
+                <w:sz w:val="24"/>
+                <w:highlight w:val="yellow"/>
+                <w:vertAlign w:val="baseline"/>
+                <w:lang w:val="en-US" w:eastAsia="zh-CN" w:bidi="hi-IN"/>
+              </w:rPr>
               <w:t>шаг 70</w:t>
             </w:r>
           </w:p>
@@ -23977,12 +24080,18 @@
                 <w:color w:val="000000"/>
                 <w:position w:val="0"/>
                 <w:sz w:val="24"/>
+                <w:highlight w:val="yellow"/>
                 <w:vertAlign w:val="baseline"/>
-              </w:rPr>
-            </w:pPr>
-            <w:r>
-              <w:rPr>
-                <w:highlight w:val="yellow"/>
+                <w:lang w:val="en-US" w:eastAsia="zh-CN" w:bidi="hi-IN"/>
+              </w:rPr>
+            </w:pPr>
+            <w:r>
+              <w:rPr>
+                <w:color w:val="000000"/>
+                <w:position w:val="0"/>
+                <w:sz w:val="24"/>
+                <w:highlight w:val="yellow"/>
+                <w:vertAlign w:val="baseline"/>
                 <w:lang w:val="en-US" w:eastAsia="zh-CN" w:bidi="hi-IN"/>
               </w:rPr>
             </w:r>
@@ -23997,12 +24106,18 @@
                 <w:color w:val="000000"/>
                 <w:position w:val="0"/>
                 <w:sz w:val="24"/>
+                <w:highlight w:val="yellow"/>
                 <w:vertAlign w:val="baseline"/>
-              </w:rPr>
-            </w:pPr>
-            <w:r>
-              <w:rPr>
-                <w:highlight w:val="yellow"/>
+                <w:lang w:val="en-US" w:eastAsia="zh-CN" w:bidi="hi-IN"/>
+              </w:rPr>
+            </w:pPr>
+            <w:r>
+              <w:rPr>
+                <w:color w:val="000000"/>
+                <w:position w:val="0"/>
+                <w:sz w:val="24"/>
+                <w:highlight w:val="yellow"/>
+                <w:vertAlign w:val="baseline"/>
                 <w:lang w:val="en-US" w:eastAsia="zh-CN" w:bidi="hi-IN"/>
               </w:rPr>
             </w:r>
@@ -24015,7 +24130,7 @@
         </w:trPr>
         <w:tc>
           <w:tcPr>
-            <w:tcW w:w="2667" w:type="dxa"/>
+            <w:tcW w:w="2666" w:type="dxa"/>
             <w:vMerge w:val="continue"/>
             <w:tcBorders>
               <w:left w:val="single" w:sz="2" w:space="0" w:color="000000"/>
@@ -24029,17 +24144,11 @@
           </w:tcPr>
           <w:p>
             <w:pPr>
-              <w:pStyle w:val="Style22"/>
-              <w:ind w:left="0" w:right="0" w:hanging="0"/>
-              <w:jc w:val="center"/>
-              <w:rPr>
-                <w:highlight w:val="yellow"/>
-              </w:rPr>
-            </w:pPr>
-            <w:r>
-              <w:rPr>
-                <w:highlight w:val="yellow"/>
-              </w:rPr>
+              <w:pStyle w:val="Normal"/>
+              <w:rPr/>
+            </w:pPr>
+            <w:r>
+              <w:rPr/>
             </w:r>
           </w:p>
         </w:tc>
@@ -24247,7 +24356,7 @@
         </w:tc>
         <w:tc>
           <w:tcPr>
-            <w:tcW w:w="3345" w:type="dxa"/>
+            <w:tcW w:w="3346" w:type="dxa"/>
             <w:tcBorders>
               <w:left w:val="single" w:sz="2" w:space="0" w:color="000000"/>
               <w:bottom w:val="single" w:sz="2" w:space="0" w:color="000000"/>
@@ -24531,16 +24640,22 @@
               <w:jc w:val="center"/>
               <w:rPr>
                 <w:color w:val="000000"/>
-              </w:rPr>
-            </w:pPr>
-            <w:r>
-              <w:rPr>
                 <w:position w:val="0"/>
                 <w:sz w:val="24"/>
                 <w:highlight w:val="yellow"/>
                 <w:vertAlign w:val="baseline"/>
                 <w:lang w:val="en-US" w:eastAsia="zh-CN" w:bidi="hi-IN"/>
               </w:rPr>
+            </w:pPr>
+            <w:r>
+              <w:rPr>
+                <w:color w:val="000000"/>
+                <w:position w:val="0"/>
+                <w:sz w:val="24"/>
+                <w:highlight w:val="yellow"/>
+                <w:vertAlign w:val="baseline"/>
+                <w:lang w:val="en-US" w:eastAsia="zh-CN" w:bidi="hi-IN"/>
+              </w:rPr>
             </w:r>
           </w:p>
           <w:p>
@@ -24550,6 +24665,7 @@
               <w:ind w:left="0" w:right="0" w:hanging="0"/>
               <w:jc w:val="center"/>
               <w:rPr>
+                <w:color w:val="000000"/>
                 <w:position w:val="0"/>
                 <w:sz w:val="24"/>
                 <w:highlight w:val="yellow"/>
@@ -24577,7 +24693,7 @@
         </w:trPr>
         <w:tc>
           <w:tcPr>
-            <w:tcW w:w="2667" w:type="dxa"/>
+            <w:tcW w:w="2666" w:type="dxa"/>
             <w:vMerge w:val="restart"/>
             <w:tcBorders>
               <w:left w:val="single" w:sz="2" w:space="0" w:color="000000"/>
@@ -24810,7 +24926,7 @@
         </w:tc>
         <w:tc>
           <w:tcPr>
-            <w:tcW w:w="3345" w:type="dxa"/>
+            <w:tcW w:w="3346" w:type="dxa"/>
             <w:tcBorders>
               <w:left w:val="single" w:sz="2" w:space="0" w:color="000000"/>
               <w:bottom w:val="single" w:sz="2" w:space="0" w:color="000000"/>
@@ -24849,7 +24965,7 @@
         </w:trPr>
         <w:tc>
           <w:tcPr>
-            <w:tcW w:w="2667" w:type="dxa"/>
+            <w:tcW w:w="2666" w:type="dxa"/>
             <w:vMerge w:val="continue"/>
             <w:tcBorders>
               <w:left w:val="single" w:sz="2" w:space="0" w:color="000000"/>
@@ -24863,17 +24979,11 @@
           </w:tcPr>
           <w:p>
             <w:pPr>
-              <w:pStyle w:val="Style22"/>
-              <w:ind w:left="0" w:right="0" w:hanging="0"/>
-              <w:jc w:val="center"/>
-              <w:rPr>
-                <w:highlight w:val="yellow"/>
-              </w:rPr>
-            </w:pPr>
-            <w:r>
-              <w:rPr>
-                <w:highlight w:val="yellow"/>
-              </w:rPr>
+              <w:pStyle w:val="Normal"/>
+              <w:rPr/>
+            </w:pPr>
+            <w:r>
+              <w:rPr/>
             </w:r>
           </w:p>
         </w:tc>
@@ -24982,7 +25092,7 @@
         </w:tc>
         <w:tc>
           <w:tcPr>
-            <w:tcW w:w="3345" w:type="dxa"/>
+            <w:tcW w:w="3346" w:type="dxa"/>
             <w:tcBorders>
               <w:left w:val="single" w:sz="2" w:space="0" w:color="000000"/>
               <w:bottom w:val="single" w:sz="2" w:space="0" w:color="000000"/>
@@ -25110,12 +25220,18 @@
                 <w:color w:val="000000"/>
                 <w:position w:val="0"/>
                 <w:sz w:val="24"/>
+                <w:highlight w:val="yellow"/>
                 <w:vertAlign w:val="baseline"/>
-              </w:rPr>
-            </w:pPr>
-            <w:r>
-              <w:rPr>
-                <w:highlight w:val="yellow"/>
+                <w:lang w:val="en-US" w:eastAsia="zh-CN" w:bidi="hi-IN"/>
+              </w:rPr>
+            </w:pPr>
+            <w:r>
+              <w:rPr>
+                <w:color w:val="000000"/>
+                <w:position w:val="0"/>
+                <w:sz w:val="24"/>
+                <w:highlight w:val="yellow"/>
+                <w:vertAlign w:val="baseline"/>
                 <w:lang w:val="en-US" w:eastAsia="zh-CN" w:bidi="hi-IN"/>
               </w:rPr>
             </w:r>
@@ -25130,12 +25246,18 @@
                 <w:color w:val="000000"/>
                 <w:position w:val="0"/>
                 <w:sz w:val="24"/>
+                <w:highlight w:val="yellow"/>
                 <w:vertAlign w:val="baseline"/>
-              </w:rPr>
-            </w:pPr>
-            <w:r>
-              <w:rPr>
-                <w:highlight w:val="yellow"/>
+                <w:lang w:val="en-US" w:eastAsia="zh-CN" w:bidi="hi-IN"/>
+              </w:rPr>
+            </w:pPr>
+            <w:r>
+              <w:rPr>
+                <w:color w:val="000000"/>
+                <w:position w:val="0"/>
+                <w:sz w:val="24"/>
+                <w:highlight w:val="yellow"/>
+                <w:vertAlign w:val="baseline"/>
                 <w:lang w:val="en-US" w:eastAsia="zh-CN" w:bidi="hi-IN"/>
               </w:rPr>
             </w:r>
@@ -25150,12 +25272,18 @@
                 <w:color w:val="000000"/>
                 <w:position w:val="0"/>
                 <w:sz w:val="24"/>
+                <w:highlight w:val="yellow"/>
                 <w:vertAlign w:val="baseline"/>
-              </w:rPr>
-            </w:pPr>
-            <w:r>
-              <w:rPr>
-                <w:highlight w:val="yellow"/>
+                <w:lang w:val="en-US" w:eastAsia="zh-CN" w:bidi="hi-IN"/>
+              </w:rPr>
+            </w:pPr>
+            <w:r>
+              <w:rPr>
+                <w:color w:val="000000"/>
+                <w:position w:val="0"/>
+                <w:sz w:val="24"/>
+                <w:highlight w:val="yellow"/>
+                <w:vertAlign w:val="baseline"/>
                 <w:lang w:val="en-US" w:eastAsia="zh-CN" w:bidi="hi-IN"/>
               </w:rPr>
             </w:r>
@@ -25168,7 +25296,7 @@
         </w:trPr>
         <w:tc>
           <w:tcPr>
-            <w:tcW w:w="2667" w:type="dxa"/>
+            <w:tcW w:w="2666" w:type="dxa"/>
             <w:vMerge w:val="continue"/>
             <w:tcBorders>
               <w:left w:val="single" w:sz="2" w:space="0" w:color="000000"/>
@@ -25182,17 +25310,11 @@
           </w:tcPr>
           <w:p>
             <w:pPr>
-              <w:pStyle w:val="Style22"/>
-              <w:ind w:left="0" w:right="0" w:hanging="0"/>
-              <w:jc w:val="center"/>
-              <w:rPr>
-                <w:highlight w:val="yellow"/>
-              </w:rPr>
-            </w:pPr>
-            <w:r>
-              <w:rPr>
-                <w:highlight w:val="yellow"/>
-              </w:rPr>
+              <w:pStyle w:val="Normal"/>
+              <w:rPr/>
+            </w:pPr>
+            <w:r>
+              <w:rPr/>
             </w:r>
           </w:p>
         </w:tc>
@@ -25413,7 +25535,7 @@
         </w:tc>
         <w:tc>
           <w:tcPr>
-            <w:tcW w:w="3345" w:type="dxa"/>
+            <w:tcW w:w="3346" w:type="dxa"/>
             <w:tcBorders>
               <w:left w:val="single" w:sz="2" w:space="0" w:color="000000"/>
               <w:bottom w:val="single" w:sz="2" w:space="0" w:color="000000"/>
@@ -25603,12 +25725,18 @@
                 <w:color w:val="000000"/>
                 <w:position w:val="0"/>
                 <w:sz w:val="24"/>
+                <w:highlight w:val="yellow"/>
                 <w:vertAlign w:val="baseline"/>
-              </w:rPr>
-            </w:pPr>
-            <w:r>
-              <w:rPr>
-                <w:highlight w:val="yellow"/>
+                <w:lang w:val="en-US" w:eastAsia="zh-CN" w:bidi="hi-IN"/>
+              </w:rPr>
+            </w:pPr>
+            <w:r>
+              <w:rPr>
+                <w:color w:val="000000"/>
+                <w:position w:val="0"/>
+                <w:sz w:val="24"/>
+                <w:highlight w:val="yellow"/>
+                <w:vertAlign w:val="baseline"/>
                 <w:lang w:val="en-US" w:eastAsia="zh-CN" w:bidi="hi-IN"/>
               </w:rPr>
             </w:r>
@@ -25623,12 +25751,18 @@
                 <w:color w:val="000000"/>
                 <w:position w:val="0"/>
                 <w:sz w:val="24"/>
+                <w:highlight w:val="yellow"/>
                 <w:vertAlign w:val="baseline"/>
-              </w:rPr>
-            </w:pPr>
-            <w:r>
-              <w:rPr>
-                <w:highlight w:val="yellow"/>
+                <w:lang w:val="en-US" w:eastAsia="zh-CN" w:bidi="hi-IN"/>
+              </w:rPr>
+            </w:pPr>
+            <w:r>
+              <w:rPr>
+                <w:color w:val="000000"/>
+                <w:position w:val="0"/>
+                <w:sz w:val="24"/>
+                <w:highlight w:val="yellow"/>
+                <w:vertAlign w:val="baseline"/>
                 <w:lang w:val="en-US" w:eastAsia="zh-CN" w:bidi="hi-IN"/>
               </w:rPr>
             </w:r>
@@ -25643,12 +25777,18 @@
                 <w:color w:val="000000"/>
                 <w:position w:val="0"/>
                 <w:sz w:val="24"/>
+                <w:highlight w:val="yellow"/>
                 <w:vertAlign w:val="baseline"/>
-              </w:rPr>
-            </w:pPr>
-            <w:r>
-              <w:rPr>
-                <w:highlight w:val="yellow"/>
+                <w:lang w:val="en-US" w:eastAsia="zh-CN" w:bidi="hi-IN"/>
+              </w:rPr>
+            </w:pPr>
+            <w:r>
+              <w:rPr>
+                <w:color w:val="000000"/>
+                <w:position w:val="0"/>
+                <w:sz w:val="24"/>
+                <w:highlight w:val="yellow"/>
+                <w:vertAlign w:val="baseline"/>
                 <w:lang w:val="en-US" w:eastAsia="zh-CN" w:bidi="hi-IN"/>
               </w:rPr>
             </w:r>
@@ -25768,12 +25908,18 @@
                 <w:color w:val="000000"/>
                 <w:position w:val="0"/>
                 <w:sz w:val="24"/>
+                <w:highlight w:val="yellow"/>
                 <w:vertAlign w:val="baseline"/>
-              </w:rPr>
-            </w:pPr>
-            <w:r>
-              <w:rPr>
-                <w:highlight w:val="yellow"/>
+                <w:lang w:val="en-US" w:eastAsia="zh-CN" w:bidi="hi-IN"/>
+              </w:rPr>
+            </w:pPr>
+            <w:r>
+              <w:rPr>
+                <w:color w:val="000000"/>
+                <w:position w:val="0"/>
+                <w:sz w:val="24"/>
+                <w:highlight w:val="yellow"/>
+                <w:vertAlign w:val="baseline"/>
                 <w:lang w:val="en-US" w:eastAsia="zh-CN" w:bidi="hi-IN"/>
               </w:rPr>
             </w:r>
@@ -25788,12 +25934,18 @@
                 <w:color w:val="000000"/>
                 <w:position w:val="0"/>
                 <w:sz w:val="24"/>
+                <w:highlight w:val="yellow"/>
                 <w:vertAlign w:val="baseline"/>
-              </w:rPr>
-            </w:pPr>
-            <w:r>
-              <w:rPr>
-                <w:highlight w:val="yellow"/>
+                <w:lang w:val="en-US" w:eastAsia="zh-CN" w:bidi="hi-IN"/>
+              </w:rPr>
+            </w:pPr>
+            <w:r>
+              <w:rPr>
+                <w:color w:val="000000"/>
+                <w:position w:val="0"/>
+                <w:sz w:val="24"/>
+                <w:highlight w:val="yellow"/>
+                <w:vertAlign w:val="baseline"/>
                 <w:lang w:val="en-US" w:eastAsia="zh-CN" w:bidi="hi-IN"/>
               </w:rPr>
             </w:r>
@@ -25913,12 +26065,18 @@
                 <w:color w:val="000000"/>
                 <w:position w:val="0"/>
                 <w:sz w:val="24"/>
+                <w:highlight w:val="yellow"/>
                 <w:vertAlign w:val="baseline"/>
-              </w:rPr>
-            </w:pPr>
-            <w:r>
-              <w:rPr>
-                <w:highlight w:val="yellow"/>
+                <w:lang w:val="en-US" w:eastAsia="zh-CN" w:bidi="hi-IN"/>
+              </w:rPr>
+            </w:pPr>
+            <w:r>
+              <w:rPr>
+                <w:color w:val="000000"/>
+                <w:position w:val="0"/>
+                <w:sz w:val="24"/>
+                <w:highlight w:val="yellow"/>
+                <w:vertAlign w:val="baseline"/>
                 <w:lang w:val="en-US" w:eastAsia="zh-CN" w:bidi="hi-IN"/>
               </w:rPr>
             </w:r>
@@ -25933,12 +26091,18 @@
                 <w:color w:val="000000"/>
                 <w:position w:val="0"/>
                 <w:sz w:val="24"/>
+                <w:highlight w:val="yellow"/>
                 <w:vertAlign w:val="baseline"/>
-              </w:rPr>
-            </w:pPr>
-            <w:r>
-              <w:rPr>
-                <w:highlight w:val="yellow"/>
+                <w:lang w:val="en-US" w:eastAsia="zh-CN" w:bidi="hi-IN"/>
+              </w:rPr>
+            </w:pPr>
+            <w:r>
+              <w:rPr>
+                <w:color w:val="000000"/>
+                <w:position w:val="0"/>
+                <w:sz w:val="24"/>
+                <w:highlight w:val="yellow"/>
+                <w:vertAlign w:val="baseline"/>
                 <w:lang w:val="en-US" w:eastAsia="zh-CN" w:bidi="hi-IN"/>
               </w:rPr>
             </w:r>
@@ -25952,10 +26116,12 @@
         <w:jc w:val="center"/>
         <w:rPr>
           <w:color w:val="000000"/>
+          <w:highlight w:val="yellow"/>
         </w:rPr>
       </w:pPr>
       <w:r>
         <w:rPr>
+          <w:color w:val="000000"/>
           <w:highlight w:val="yellow"/>
         </w:rPr>
       </w:r>
@@ -26606,6 +26772,7 @@
       <w:pPr>
         <w:pStyle w:val="Normal"/>
         <w:rPr>
+          <w:color w:val="000000"/>
           <w:highlight w:val="yellow"/>
         </w:rPr>
       </w:pPr>
@@ -26622,10 +26789,14 @@
         <w:pStyle w:val="Normal"/>
         <w:rPr>
           <w:color w:val="000000"/>
+          <w:sz w:val="12"/>
+          <w:szCs w:val="12"/>
+          <w:highlight w:val="yellow"/>
         </w:rPr>
       </w:pPr>
       <w:r>
         <w:rPr>
+          <w:color w:val="000000"/>
           <w:sz w:val="12"/>
           <w:szCs w:val="12"/>
           <w:highlight w:val="yellow"/>
@@ -26642,6 +26813,7 @@
         <w:ind w:left="0" w:right="0" w:hanging="0"/>
         <w:jc w:val="center"/>
         <w:rPr>
+          <w:color w:val="000000"/>
           <w:highlight w:val="yellow"/>
         </w:rPr>
       </w:pPr>
@@ -27144,6 +27316,19 @@
       <w:r>
         <w:rPr/>
         <w:t xml:space="preserve">,b). </w:t>
+      </w:r>
+    </w:p>
+    <w:p>
+      <w:pPr>
+        <w:pStyle w:val="Normal"/>
+        <w:jc w:val="right"/>
+        <w:rPr/>
+      </w:pPr>
+      <w:r>
+        <w:rPr/>
+      </w:r>
+      <w:r>
+        <w:br w:type="page"/>
       </w:r>
     </w:p>
     <w:p>
@@ -34994,7 +35179,9 @@
       <w:pPr>
         <w:pStyle w:val="Style18"/>
         <w:ind w:left="0" w:right="0" w:hanging="0"/>
-        <w:rPr/>
+        <w:rPr>
+          <w:lang w:val="en-US"/>
+        </w:rPr>
       </w:pPr>
       <w:r>
         <w:rPr>
@@ -35331,6 +35518,7 @@
           <w:color w:val="auto"/>
           <w:position w:val="0"/>
           <w:sz w:val="24"/>
+          <w:highlight w:val="white"/>
           <w:vertAlign w:val="baseline"/>
           <w:lang w:val="en-US"/>
         </w:rPr>
@@ -35432,6 +35620,7 @@
           <w:color w:val="auto"/>
           <w:position w:val="0"/>
           <w:sz w:val="24"/>
+          <w:highlight w:val="white"/>
           <w:vertAlign w:val="baseline"/>
           <w:lang w:val="en-US"/>
         </w:rPr>
@@ -37655,7 +37844,7 @@
       <w:r>
         <w:rPr/>
         <w:drawing>
-          <wp:anchor behindDoc="0" distT="0" distB="0" distL="0" distR="0" simplePos="0" locked="0" layoutInCell="1" allowOverlap="1" relativeHeight="37">
+          <wp:anchor behindDoc="0" distT="0" distB="0" distL="0" distR="0" simplePos="0" locked="0" layoutInCell="1" allowOverlap="1" relativeHeight="9">
             <wp:simplePos x="0" y="0"/>
             <wp:positionH relativeFrom="column">
               <wp:align>center</wp:align>
@@ -38966,7 +39155,7 @@
       <w:fldChar w:fldCharType="separate"/>
     </w:r>
     <w:r>
-      <w:t>35</w:t>
+      <w:t>1</w:t>
     </w:r>
     <w:r>
       <w:fldChar w:fldCharType="end"/>

</xml_diff>